<commit_message>
Negative negative is a positive
</commit_message>
<xml_diff>
--- a/pseudocod.docx
+++ b/pseudocod.docx
@@ -4,6 +4,7 @@
   <w:body>
     <w:p>
       <w:pPr>
+        <w:ind w:left="-142"/>
         <w:rPr>
           <w:rFonts w:ascii="Times New Roman" w:hAnsi="Times New Roman" w:cs="Times New Roman"/>
           <w:noProof/>
@@ -87,6 +88,7 @@
     </w:p>
     <w:p>
       <w:pPr>
+        <w:ind w:left="-142"/>
         <w:rPr>
           <w:rFonts w:ascii="Times New Roman" w:hAnsi="Times New Roman" w:cs="Times New Roman"/>
           <w:i/>
@@ -101,7 +103,16 @@
           <w:iCs/>
           <w:noProof/>
         </w:rPr>
-        <w:t xml:space="preserve">    inputs: </w:t>
+        <w:t xml:space="preserve">  </w:t>
+      </w:r>
+      <w:r>
+        <w:rPr>
+          <w:rFonts w:ascii="Times New Roman" w:hAnsi="Times New Roman" w:cs="Times New Roman"/>
+          <w:i/>
+          <w:iCs/>
+          <w:noProof/>
+        </w:rPr>
+        <w:t xml:space="preserve">inputs: </w:t>
       </w:r>
       <w:r>
         <w:rPr>
@@ -152,6 +163,7 @@
     </w:p>
     <w:p>
       <w:pPr>
+        <w:ind w:left="-142"/>
         <w:rPr>
           <w:rFonts w:ascii="Times New Roman" w:hAnsi="Times New Roman" w:cs="Times New Roman"/>
           <w:i/>
@@ -166,7 +178,7 @@
           <w:iCs/>
           <w:noProof/>
         </w:rPr>
-        <w:t xml:space="preserve">            </w:t>
+        <w:t xml:space="preserve">      </w:t>
       </w:r>
       <w:r>
         <w:rPr>
@@ -190,6 +202,7 @@
     </w:p>
     <w:p>
       <w:pPr>
+        <w:ind w:left="-142"/>
         <w:rPr>
           <w:rFonts w:ascii="Times New Roman" w:hAnsi="Times New Roman" w:cs="Times New Roman"/>
           <w:i/>
@@ -204,7 +217,7 @@
           <w:iCs/>
           <w:noProof/>
         </w:rPr>
-        <w:t xml:space="preserve">            </w:t>
+        <w:t xml:space="preserve">      </w:t>
       </w:r>
       <w:r>
         <w:rPr>
@@ -228,6 +241,7 @@
     </w:p>
     <w:p>
       <w:pPr>
+        <w:ind w:left="-142"/>
         <w:rPr>
           <w:rFonts w:ascii="Times New Roman" w:hAnsi="Times New Roman" w:cs="Times New Roman"/>
           <w:noProof/>
@@ -236,6 +250,7 @@
     </w:p>
     <w:p>
       <w:pPr>
+        <w:ind w:left="-142"/>
         <w:rPr>
           <w:rFonts w:ascii="Times New Roman" w:hAnsi="Times New Roman" w:cs="Times New Roman"/>
           <w:noProof/>
@@ -246,7 +261,7 @@
           <w:rFonts w:ascii="Times New Roman" w:hAnsi="Times New Roman" w:cs="Times New Roman"/>
           <w:noProof/>
         </w:rPr>
-        <w:t xml:space="preserve">    </w:t>
+        <w:t xml:space="preserve">  </w:t>
       </w:r>
       <w:r>
         <w:rPr>
@@ -283,6 +298,7 @@
     </w:p>
     <w:p>
       <w:pPr>
+        <w:ind w:left="-142"/>
         <w:rPr>
           <w:rFonts w:ascii="Times New Roman" w:hAnsi="Times New Roman" w:cs="Times New Roman"/>
           <w:noProof/>
@@ -293,7 +309,7 @@
           <w:rFonts w:ascii="Times New Roman" w:hAnsi="Times New Roman" w:cs="Times New Roman"/>
           <w:noProof/>
         </w:rPr>
-        <w:t xml:space="preserve">    </w:t>
+        <w:t xml:space="preserve">  </w:t>
       </w:r>
       <w:r>
         <w:rPr>
@@ -330,6 +346,7 @@
     </w:p>
     <w:p>
       <w:pPr>
+        <w:ind w:left="-142"/>
         <w:rPr>
           <w:rFonts w:ascii="Times New Roman" w:hAnsi="Times New Roman" w:cs="Times New Roman"/>
           <w:noProof/>
@@ -340,7 +357,7 @@
           <w:rFonts w:ascii="Times New Roman" w:hAnsi="Times New Roman" w:cs="Times New Roman"/>
           <w:noProof/>
         </w:rPr>
-        <w:t xml:space="preserve">    </w:t>
+        <w:t xml:space="preserve">  </w:t>
       </w:r>
       <w:r>
         <w:rPr>
@@ -389,6 +406,7 @@
     </w:p>
     <w:p>
       <w:pPr>
+        <w:ind w:left="-142"/>
         <w:rPr>
           <w:rFonts w:ascii="Times New Roman" w:hAnsi="Times New Roman" w:cs="Times New Roman"/>
           <w:noProof/>
@@ -399,7 +417,7 @@
           <w:rFonts w:ascii="Times New Roman" w:hAnsi="Times New Roman" w:cs="Times New Roman"/>
           <w:noProof/>
         </w:rPr>
-        <w:t xml:space="preserve">        </w:t>
+        <w:t xml:space="preserve">    </w:t>
       </w:r>
       <w:r>
         <w:rPr>
@@ -467,6 +485,7 @@
     </w:p>
     <w:p>
       <w:pPr>
+        <w:ind w:left="-142"/>
         <w:rPr>
           <w:rFonts w:ascii="Times New Roman" w:hAnsi="Times New Roman" w:cs="Times New Roman"/>
           <w:noProof/>
@@ -477,7 +496,7 @@
           <w:rFonts w:ascii="Times New Roman" w:hAnsi="Times New Roman" w:cs="Times New Roman"/>
           <w:noProof/>
         </w:rPr>
-        <w:t xml:space="preserve">            </w:t>
+        <w:t xml:space="preserve">      </w:t>
       </w:r>
       <w:r>
         <w:rPr>
@@ -526,6 +545,7 @@
     </w:p>
     <w:p>
       <w:pPr>
+        <w:ind w:left="-142"/>
         <w:rPr>
           <w:rFonts w:ascii="Times New Roman" w:hAnsi="Times New Roman" w:cs="Times New Roman"/>
           <w:noProof/>
@@ -536,7 +556,7 @@
           <w:rFonts w:ascii="Times New Roman" w:hAnsi="Times New Roman" w:cs="Times New Roman"/>
           <w:noProof/>
         </w:rPr>
-        <w:t xml:space="preserve">            </w:t>
+        <w:t xml:space="preserve">      </w:t>
       </w:r>
       <w:r>
         <w:rPr>
@@ -607,6 +627,7 @@
     </w:p>
     <w:p>
       <w:pPr>
+        <w:ind w:left="-142"/>
         <w:rPr>
           <w:rFonts w:ascii="Times New Roman" w:hAnsi="Times New Roman" w:cs="Times New Roman"/>
           <w:noProof/>
@@ -617,7 +638,7 @@
           <w:rFonts w:ascii="Times New Roman" w:hAnsi="Times New Roman" w:cs="Times New Roman"/>
           <w:noProof/>
         </w:rPr>
-        <w:t xml:space="preserve">    </w:t>
+        <w:t xml:space="preserve">  </w:t>
       </w:r>
       <w:r>
         <w:rPr>
@@ -687,6 +708,7 @@
     </w:p>
     <w:p>
       <w:pPr>
+        <w:ind w:left="-142"/>
         <w:rPr>
           <w:rFonts w:ascii="Times New Roman" w:hAnsi="Times New Roman" w:cs="Times New Roman"/>
           <w:noProof/>
@@ -697,7 +719,7 @@
           <w:rFonts w:ascii="Times New Roman" w:hAnsi="Times New Roman" w:cs="Times New Roman"/>
           <w:noProof/>
         </w:rPr>
-        <w:t xml:space="preserve">        </w:t>
+        <w:t xml:space="preserve">    </w:t>
       </w:r>
       <w:r>
         <w:rPr>
@@ -794,6 +816,7 @@
     </w:p>
     <w:p>
       <w:pPr>
+        <w:ind w:left="-142"/>
         <w:rPr>
           <w:rFonts w:ascii="Times New Roman" w:hAnsi="Times New Roman" w:cs="Times New Roman"/>
           <w:noProof/>
@@ -805,7 +828,7 @@
           <w:rFonts w:ascii="Times New Roman" w:hAnsi="Times New Roman" w:cs="Times New Roman"/>
           <w:noProof/>
         </w:rPr>
-        <w:t xml:space="preserve">        </w:t>
+        <w:t xml:space="preserve">    </w:t>
       </w:r>
       <w:r>
         <w:rPr>
@@ -896,6 +919,7 @@
     </w:p>
     <w:p>
       <w:pPr>
+        <w:ind w:left="-142"/>
         <w:rPr>
           <w:rFonts w:ascii="Times New Roman" w:hAnsi="Times New Roman" w:cs="Times New Roman"/>
           <w:noProof/>
@@ -906,7 +930,7 @@
           <w:rFonts w:ascii="Times New Roman" w:hAnsi="Times New Roman" w:cs="Times New Roman"/>
           <w:noProof/>
         </w:rPr>
-        <w:t xml:space="preserve">        </w:t>
+        <w:t xml:space="preserve">    </w:t>
       </w:r>
       <w:r>
         <w:rPr>
@@ -1019,6 +1043,7 @@
     </w:p>
     <w:p>
       <w:pPr>
+        <w:ind w:left="-142"/>
         <w:rPr>
           <w:rFonts w:ascii="Times New Roman" w:hAnsi="Times New Roman" w:cs="Times New Roman"/>
           <w:noProof/>
@@ -1029,11 +1054,12 @@
           <w:rFonts w:ascii="Times New Roman" w:hAnsi="Times New Roman" w:cs="Times New Roman"/>
           <w:noProof/>
         </w:rPr>
-        <w:t xml:space="preserve">    </w:t>
+        <w:t xml:space="preserve">  </w:t>
       </w:r>
     </w:p>
     <w:p>
       <w:pPr>
+        <w:ind w:left="-142"/>
         <w:rPr>
           <w:rFonts w:ascii="Times New Roman" w:hAnsi="Times New Roman" w:cs="Times New Roman"/>
           <w:noProof/>
@@ -1044,7 +1070,7 @@
           <w:rFonts w:ascii="Times New Roman" w:hAnsi="Times New Roman" w:cs="Times New Roman"/>
           <w:noProof/>
         </w:rPr>
-        <w:t xml:space="preserve">    </w:t>
+        <w:t xml:space="preserve">  </w:t>
       </w:r>
       <w:r>
         <w:rPr>
@@ -1106,6 +1132,7 @@
     </w:p>
     <w:p>
       <w:pPr>
+        <w:ind w:left="-142"/>
         <w:rPr>
           <w:noProof/>
         </w:rPr>
@@ -1114,7 +1141,7 @@
         <w:rPr>
           <w:noProof/>
         </w:rPr>
-        <w:t xml:space="preserve">    </w:t>
+        <w:t xml:space="preserve">  </w:t>
       </w:r>
     </w:p>
     <w:sectPr>

</xml_diff>